<commit_message>
Änderung im Exposee zur App
</commit_message>
<xml_diff>
--- a/docs/DiabetesAssistentExposee.docx
+++ b/docs/DiabetesAssistentExposee.docx
@@ -63,13 +63,73 @@
         <w:jc w:val="both"/>
       </w:pPr>
       <w:r>
-        <w:t xml:space="preserve">Beim </w:t>
+        <w:t xml:space="preserve">Der Blutzucker, hauptsächlich in Form des Zuckermoleküls Glukose, dient der Deckung des Energiebedarfs der Zellen des Organismus. </w:t>
+      </w:r>
+      <w:r>
+        <w:t xml:space="preserve">Der Blutzuckerspiegel des Menschen bedarf </w:t>
+      </w:r>
+      <w:r>
+        <w:t xml:space="preserve">aber </w:t>
+      </w:r>
+      <w:r>
+        <w:t>einer fein abgestimmten Regulation</w:t>
+      </w:r>
+      <w:r>
+        <w:t xml:space="preserve">: </w:t>
+      </w:r>
+      <w:r>
+        <w:t>Ein zu niedriger Blutzuckerspiegel kann akut zur Bewusstlosigkeit und unbehandelt bis zum Tod führen. Ein zu hoher Glukos</w:t>
+      </w:r>
+      <w:r>
+        <w:t>es</w:t>
+      </w:r>
+      <w:r>
+        <w:t xml:space="preserve">piegel im Blut, der den Bedarf der Zellen übersteigt, ist </w:t>
+      </w:r>
+      <w:r>
+        <w:t xml:space="preserve">hingegen </w:t>
+      </w:r>
+      <w:r>
+        <w:t>vor allem langfristig schädlich. Die überschüssige</w:t>
+      </w:r>
+      <w:r>
+        <w:t xml:space="preserve">n Zuckermoleküle lagern sich an Proteine an, wodurch deren Struktur und Funktion verändert wird. Es resultieren dann </w:t>
+      </w:r>
+      <w:r>
+        <w:t xml:space="preserve">vor allem </w:t>
+      </w:r>
+      <w:r>
+        <w:t xml:space="preserve">Verengungen großer und kleiner Gefäße wie z.B. die diabetische Retinopathie, die bis hin zur Erblindung führen kann oder die sog. periphere arterielle Verschlusskrankheit, bei der durch Minderdurchblutung </w:t>
+      </w:r>
+      <w:r>
+        <w:t xml:space="preserve">der Füße oder Beine </w:t>
+      </w:r>
+      <w:r>
+        <w:t xml:space="preserve">unter Umständen </w:t>
+      </w:r>
+      <w:r>
+        <w:t xml:space="preserve">eine Amputation erforderlich werden kann. </w:t>
+      </w:r>
+      <w:r>
+        <w:t xml:space="preserve">Ein </w:t>
+      </w:r>
+      <w:r>
+        <w:t>dauerhaft</w:t>
+      </w:r>
+      <w:r>
+        <w:t xml:space="preserve"> und krankhaft</w:t>
+      </w:r>
+      <w:r>
+        <w:t xml:space="preserve"> erhöhter Blutzuckerspiegel wird als </w:t>
       </w:r>
       <w:r>
         <w:t>Diabetes mellitus</w:t>
       </w:r>
       <w:r>
-        <w:t xml:space="preserve"> handelt es sich um eine Störung des Zuckerstoffwechsels des Organismus.</w:t>
+        <w:t xml:space="preserve"> </w:t>
+      </w:r>
+      <w:r>
+        <w:t>bezeichnet.</w:t>
       </w:r>
     </w:p>
     <w:p>
@@ -88,7 +148,13 @@
         <w:commentReference w:id="0"/>
       </w:r>
       <w:r>
-        <w:t>% der deutschen Bevölkerung werden wegen einer Zuckerkrankheit, dem Diabetes mellitus</w:t>
+        <w:t>% der deutschen Bevölkerung werden wegen eine</w:t>
+      </w:r>
+      <w:r>
+        <w:t xml:space="preserve">s </w:t>
+      </w:r>
+      <w:r>
+        <w:t>Diabetes mellitus</w:t>
       </w:r>
       <w:r>
         <w:t xml:space="preserve"> (D.m.)</w:t>
@@ -159,7 +225,7 @@
         <w:t xml:space="preserve"> Glukose</w:t>
       </w:r>
       <w:r>
-        <w:t>, aus dem Blut aufzunehmen und senkt dadurch den Blutzuckerspiegel.</w:t>
+        <w:t xml:space="preserve"> aus dem Blut aufzunehmen und senkt dadurch den Blutzuckerspiegel.</w:t>
       </w:r>
     </w:p>
     <w:p>

</xml_diff>